<commit_message>
Update control file to green
</commit_message>
<xml_diff>
--- a/Implementation Steps.docx
+++ b/Implementation Steps.docx
@@ -46,10 +46,13 @@
     <w:p/>
     <w:p>
       <w:r>
+        <w:rPr>
+          <w:noProof/>
+        </w:rPr>
         <w:drawing>
-          <wp:inline distT="0" distB="0" distL="0" distR="0" wp14:anchorId="0721CC32" wp14:editId="72AA38AB">
-            <wp:extent cx="5731510" cy="1766570"/>
-            <wp:effectExtent l="0" t="0" r="2540" b="5080"/>
+          <wp:inline distT="0" distB="0" distL="0" distR="0" wp14:anchorId="0721CC32" wp14:editId="7F38FAFC">
+            <wp:extent cx="5731510" cy="1661795"/>
+            <wp:effectExtent l="0" t="0" r="2540" b="0"/>
             <wp:docPr id="2065001028" name="Picture 1"/>
             <wp:cNvGraphicFramePr>
               <a:graphicFrameLocks xmlns:a="http://schemas.openxmlformats.org/drawingml/2006/main" noChangeAspect="1"/>
@@ -61,20 +64,29 @@
                     <pic:cNvPr id="2065001028" name=""/>
                     <pic:cNvPicPr/>
                   </pic:nvPicPr>
-                  <pic:blipFill>
+                  <pic:blipFill rotWithShape="1">
                     <a:blip r:embed="rId5"/>
+                    <a:srcRect t="5931"/>
                     <a:stretch>
                       <a:fillRect/>
                     </a:stretch>
                   </pic:blipFill>
-                  <pic:spPr>
+                  <pic:spPr bwMode="auto">
                     <a:xfrm>
                       <a:off x="0" y="0"/>
-                      <a:ext cx="5731510" cy="1766570"/>
+                      <a:ext cx="5731510" cy="1661795"/>
                     </a:xfrm>
                     <a:prstGeom prst="rect">
                       <a:avLst/>
                     </a:prstGeom>
+                    <a:ln>
+                      <a:noFill/>
+                    </a:ln>
+                    <a:extLst>
+                      <a:ext uri="{53640926-AAD7-44D8-BBD7-CCE9431645EC}">
+                        <a14:shadowObscured xmlns:a14="http://schemas.microsoft.com/office/drawing/2010/main"/>
+                      </a:ext>
+                    </a:extLst>
                   </pic:spPr>
                 </pic:pic>
               </a:graphicData>
@@ -85,6 +97,9 @@
     </w:p>
     <w:p>
       <w:r>
+        <w:rPr>
+          <w:noProof/>
+        </w:rPr>
         <w:drawing>
           <wp:inline distT="0" distB="0" distL="0" distR="0" wp14:anchorId="76CD0112" wp14:editId="28E8E9C1">
             <wp:extent cx="5731510" cy="2270760"/>
@@ -124,6 +139,9 @@
     </w:p>
     <w:p>
       <w:r>
+        <w:rPr>
+          <w:noProof/>
+        </w:rPr>
         <w:drawing>
           <wp:inline distT="0" distB="0" distL="0" distR="0" wp14:anchorId="7D1078C8" wp14:editId="0AB4BF24">
             <wp:extent cx="5731510" cy="2973705"/>
@@ -165,6 +183,9 @@
     <w:p/>
     <w:p>
       <w:r>
+        <w:rPr>
+          <w:noProof/>
+        </w:rPr>
         <w:lastRenderedPageBreak/>
         <w:drawing>
           <wp:inline distT="0" distB="0" distL="0" distR="0" wp14:anchorId="24C2E5E8" wp14:editId="63F5818B">
@@ -206,6 +227,9 @@
     <w:p/>
     <w:p>
       <w:r>
+        <w:rPr>
+          <w:noProof/>
+        </w:rPr>
         <w:drawing>
           <wp:inline distT="0" distB="0" distL="0" distR="0" wp14:anchorId="01116415" wp14:editId="44E243A1">
             <wp:extent cx="5731510" cy="2798445"/>
@@ -302,6 +326,9 @@
         <w:ind w:left="360"/>
       </w:pPr>
       <w:r>
+        <w:rPr>
+          <w:noProof/>
+        </w:rPr>
         <w:drawing>
           <wp:inline distT="0" distB="0" distL="0" distR="0" wp14:anchorId="6D3E57EE" wp14:editId="7E614AF4">
             <wp:extent cx="5731510" cy="852805"/>
@@ -354,6 +381,9 @@
     </w:p>
     <w:p>
       <w:r>
+        <w:rPr>
+          <w:noProof/>
+        </w:rPr>
         <w:drawing>
           <wp:inline distT="0" distB="0" distL="0" distR="0" wp14:anchorId="7679C528" wp14:editId="66A8FBCA">
             <wp:extent cx="5731510" cy="2334895"/>
@@ -480,6 +510,9 @@
         <w:ind w:left="360"/>
       </w:pPr>
       <w:r>
+        <w:rPr>
+          <w:noProof/>
+        </w:rPr>
         <w:drawing>
           <wp:inline distT="0" distB="0" distL="0" distR="0" wp14:anchorId="2F148499" wp14:editId="5EF1B82C">
             <wp:extent cx="5731510" cy="471170"/>
@@ -522,6 +555,9 @@
         <w:ind w:left="360"/>
       </w:pPr>
       <w:r>
+        <w:rPr>
+          <w:noProof/>
+        </w:rPr>
         <w:drawing>
           <wp:inline distT="0" distB="0" distL="0" distR="0" wp14:anchorId="5BDA6978" wp14:editId="33327209">
             <wp:extent cx="5731510" cy="1449705"/>
@@ -583,6 +619,9 @@
     </w:p>
     <w:p>
       <w:r>
+        <w:rPr>
+          <w:noProof/>
+        </w:rPr>
         <w:drawing>
           <wp:inline distT="0" distB="0" distL="0" distR="0" wp14:anchorId="3AA28023" wp14:editId="1133A6E3">
             <wp:extent cx="5731510" cy="1341755"/>
@@ -623,9 +662,12 @@
     <w:p/>
     <w:p>
       <w:r>
+        <w:rPr>
+          <w:noProof/>
+        </w:rPr>
         <w:drawing>
-          <wp:inline distT="0" distB="0" distL="0" distR="0" wp14:anchorId="445DB2E9" wp14:editId="4A2D6597">
-            <wp:extent cx="5731510" cy="3122930"/>
+          <wp:inline distT="0" distB="0" distL="0" distR="0" wp14:anchorId="445DB2E9" wp14:editId="7E342B6E">
+            <wp:extent cx="5731510" cy="3027680"/>
             <wp:effectExtent l="0" t="0" r="2540" b="1270"/>
             <wp:docPr id="757373407" name="Picture 1"/>
             <wp:cNvGraphicFramePr>
@@ -638,20 +680,29 @@
                     <pic:cNvPr id="757373407" name=""/>
                     <pic:cNvPicPr/>
                   </pic:nvPicPr>
-                  <pic:blipFill>
+                  <pic:blipFill rotWithShape="1">
                     <a:blip r:embed="rId18"/>
+                    <a:srcRect t="3050"/>
                     <a:stretch>
                       <a:fillRect/>
                     </a:stretch>
                   </pic:blipFill>
-                  <pic:spPr>
+                  <pic:spPr bwMode="auto">
                     <a:xfrm>
                       <a:off x="0" y="0"/>
-                      <a:ext cx="5731510" cy="3122930"/>
+                      <a:ext cx="5731510" cy="3027680"/>
                     </a:xfrm>
                     <a:prstGeom prst="rect">
                       <a:avLst/>
                     </a:prstGeom>
+                    <a:ln>
+                      <a:noFill/>
+                    </a:ln>
+                    <a:extLst>
+                      <a:ext uri="{53640926-AAD7-44D8-BBD7-CCE9431645EC}">
+                        <a14:shadowObscured xmlns:a14="http://schemas.microsoft.com/office/drawing/2010/main"/>
+                      </a:ext>
+                    </a:extLst>
                   </pic:spPr>
                 </pic:pic>
               </a:graphicData>
@@ -739,9 +790,12 @@
         <w:ind w:left="360"/>
       </w:pPr>
       <w:r>
+        <w:rPr>
+          <w:noProof/>
+        </w:rPr>
         <w:drawing>
-          <wp:inline distT="0" distB="0" distL="0" distR="0" wp14:anchorId="28B8E2E0" wp14:editId="5F521CB2">
-            <wp:extent cx="5731510" cy="3091815"/>
+          <wp:inline distT="0" distB="0" distL="0" distR="0" wp14:anchorId="28B8E2E0" wp14:editId="03A11AB3">
+            <wp:extent cx="5731510" cy="3015615"/>
             <wp:effectExtent l="0" t="0" r="2540" b="0"/>
             <wp:docPr id="140938356" name="Picture 1"/>
             <wp:cNvGraphicFramePr>
@@ -754,20 +808,29 @@
                     <pic:cNvPr id="140938356" name=""/>
                     <pic:cNvPicPr/>
                   </pic:nvPicPr>
-                  <pic:blipFill>
+                  <pic:blipFill rotWithShape="1">
                     <a:blip r:embed="rId20"/>
+                    <a:srcRect t="2464" b="1"/>
                     <a:stretch>
                       <a:fillRect/>
                     </a:stretch>
                   </pic:blipFill>
-                  <pic:spPr>
+                  <pic:spPr bwMode="auto">
                     <a:xfrm>
                       <a:off x="0" y="0"/>
-                      <a:ext cx="5731510" cy="3091815"/>
+                      <a:ext cx="5731510" cy="3015615"/>
                     </a:xfrm>
                     <a:prstGeom prst="rect">
                       <a:avLst/>
                     </a:prstGeom>
+                    <a:ln>
+                      <a:noFill/>
+                    </a:ln>
+                    <a:extLst>
+                      <a:ext uri="{53640926-AAD7-44D8-BBD7-CCE9431645EC}">
+                        <a14:shadowObscured xmlns:a14="http://schemas.microsoft.com/office/drawing/2010/main"/>
+                      </a:ext>
+                    </a:extLst>
                   </pic:spPr>
                 </pic:pic>
               </a:graphicData>
@@ -866,10 +929,13 @@
         <w:pStyle w:val="ListParagraph"/>
       </w:pPr>
       <w:r>
+        <w:rPr>
+          <w:noProof/>
+        </w:rPr>
         <w:drawing>
-          <wp:inline distT="0" distB="0" distL="0" distR="0" wp14:anchorId="2773875B" wp14:editId="6C7FB104">
-            <wp:extent cx="5731510" cy="2590800"/>
-            <wp:effectExtent l="0" t="0" r="2540" b="0"/>
+          <wp:inline distT="0" distB="0" distL="0" distR="0" wp14:anchorId="2773875B" wp14:editId="2414F1B3">
+            <wp:extent cx="5731510" cy="2543175"/>
+            <wp:effectExtent l="0" t="0" r="2540" b="9525"/>
             <wp:docPr id="1607508087" name="Picture 1"/>
             <wp:cNvGraphicFramePr>
               <a:graphicFrameLocks xmlns:a="http://schemas.openxmlformats.org/drawingml/2006/main" noChangeAspect="1"/>
@@ -881,20 +947,29 @@
                     <pic:cNvPr id="1607508087" name=""/>
                     <pic:cNvPicPr/>
                   </pic:nvPicPr>
-                  <pic:blipFill>
+                  <pic:blipFill rotWithShape="1">
                     <a:blip r:embed="rId22"/>
+                    <a:srcRect t="1838" b="1"/>
                     <a:stretch>
                       <a:fillRect/>
                     </a:stretch>
                   </pic:blipFill>
-                  <pic:spPr>
+                  <pic:spPr bwMode="auto">
                     <a:xfrm>
                       <a:off x="0" y="0"/>
-                      <a:ext cx="5731510" cy="2590800"/>
+                      <a:ext cx="5731510" cy="2543175"/>
                     </a:xfrm>
                     <a:prstGeom prst="rect">
                       <a:avLst/>
                     </a:prstGeom>
+                    <a:ln>
+                      <a:noFill/>
+                    </a:ln>
+                    <a:extLst>
+                      <a:ext uri="{53640926-AAD7-44D8-BBD7-CCE9431645EC}">
+                        <a14:shadowObscured xmlns:a14="http://schemas.microsoft.com/office/drawing/2010/main"/>
+                      </a:ext>
+                    </a:extLst>
                   </pic:spPr>
                 </pic:pic>
               </a:graphicData>
@@ -913,10 +988,13 @@
         <w:pStyle w:val="ListParagraph"/>
       </w:pPr>
       <w:r>
+        <w:rPr>
+          <w:noProof/>
+        </w:rPr>
         <w:drawing>
-          <wp:inline distT="0" distB="0" distL="0" distR="0" wp14:anchorId="4D8FED6E" wp14:editId="22D40E6B">
-            <wp:extent cx="5731510" cy="2933700"/>
-            <wp:effectExtent l="0" t="0" r="2540" b="0"/>
+          <wp:inline distT="0" distB="0" distL="0" distR="0" wp14:anchorId="4D8FED6E" wp14:editId="521E27A2">
+            <wp:extent cx="5731510" cy="2886075"/>
+            <wp:effectExtent l="0" t="0" r="2540" b="9525"/>
             <wp:docPr id="2047118569" name="Picture 1"/>
             <wp:cNvGraphicFramePr>
               <a:graphicFrameLocks xmlns:a="http://schemas.openxmlformats.org/drawingml/2006/main" noChangeAspect="1"/>
@@ -928,8 +1006,77 @@
                     <pic:cNvPr id="2047118569" name=""/>
                     <pic:cNvPicPr/>
                   </pic:nvPicPr>
+                  <pic:blipFill rotWithShape="1">
+                    <a:blip r:embed="rId23"/>
+                    <a:srcRect t="1623"/>
+                    <a:stretch>
+                      <a:fillRect/>
+                    </a:stretch>
+                  </pic:blipFill>
+                  <pic:spPr bwMode="auto">
+                    <a:xfrm>
+                      <a:off x="0" y="0"/>
+                      <a:ext cx="5731510" cy="2886075"/>
+                    </a:xfrm>
+                    <a:prstGeom prst="rect">
+                      <a:avLst/>
+                    </a:prstGeom>
+                    <a:ln>
+                      <a:noFill/>
+                    </a:ln>
+                    <a:extLst>
+                      <a:ext uri="{53640926-AAD7-44D8-BBD7-CCE9431645EC}">
+                        <a14:shadowObscured xmlns:a14="http://schemas.microsoft.com/office/drawing/2010/main"/>
+                      </a:ext>
+                    </a:extLst>
+                  </pic:spPr>
+                </pic:pic>
+              </a:graphicData>
+            </a:graphic>
+          </wp:inline>
+        </w:drawing>
+      </w:r>
+      <w:r>
+        <w:t xml:space="preserve">  </w:t>
+      </w:r>
+    </w:p>
+    <w:p>
+      <w:pPr>
+        <w:pStyle w:val="ListParagraph"/>
+        <w:numPr>
+          <w:ilvl w:val="0"/>
+          <w:numId w:val="1"/>
+        </w:numPr>
+      </w:pPr>
+      <w:r>
+        <w:lastRenderedPageBreak/>
+        <w:t>Update the deployment control file – blue-green-control.txt to value “blue” and commit the code in GitHub repo. The deployment pipeline will be triggered automatically.</w:t>
+      </w:r>
+    </w:p>
+    <w:p>
+      <w:pPr>
+        <w:ind w:left="360"/>
+      </w:pPr>
+    </w:p>
+    <w:p>
+      <w:r>
+        <w:drawing>
+          <wp:inline distT="0" distB="0" distL="0" distR="0" wp14:anchorId="7D5D50FD" wp14:editId="39C91797">
+            <wp:extent cx="5731510" cy="2990850"/>
+            <wp:effectExtent l="0" t="0" r="2540" b="0"/>
+            <wp:docPr id="710193272" name="Picture 1"/>
+            <wp:cNvGraphicFramePr>
+              <a:graphicFrameLocks xmlns:a="http://schemas.openxmlformats.org/drawingml/2006/main" noChangeAspect="1"/>
+            </wp:cNvGraphicFramePr>
+            <a:graphic xmlns:a="http://schemas.openxmlformats.org/drawingml/2006/main">
+              <a:graphicData uri="http://schemas.openxmlformats.org/drawingml/2006/picture">
+                <pic:pic xmlns:pic="http://schemas.openxmlformats.org/drawingml/2006/picture">
+                  <pic:nvPicPr>
+                    <pic:cNvPr id="710193272" name=""/>
+                    <pic:cNvPicPr/>
+                  </pic:nvPicPr>
                   <pic:blipFill>
-                    <a:blip r:embed="rId23"/>
+                    <a:blip r:embed="rId24"/>
                     <a:stretch>
                       <a:fillRect/>
                     </a:stretch>
@@ -937,7 +1084,7 @@
                   <pic:spPr>
                     <a:xfrm>
                       <a:off x="0" y="0"/>
-                      <a:ext cx="5731510" cy="2933700"/>
+                      <a:ext cx="5731510" cy="2990850"/>
                     </a:xfrm>
                     <a:prstGeom prst="rect">
                       <a:avLst/>
@@ -949,8 +1096,103 @@
           </wp:inline>
         </w:drawing>
       </w:r>
-      <w:r>
-        <w:t xml:space="preserve">  </w:t>
+    </w:p>
+    <w:p/>
+    <w:p>
+      <w:r>
+        <w:t>Jenkins controller will spin up new Jenkins-agent pod for the pipeline</w:t>
+      </w:r>
+      <w:r>
+        <w:br/>
+      </w:r>
+      <w:r>
+        <w:br/>
+      </w:r>
+      <w:r>
+        <w:drawing>
+          <wp:inline distT="0" distB="0" distL="0" distR="0" wp14:anchorId="62443269" wp14:editId="201901AD">
+            <wp:extent cx="5731510" cy="854075"/>
+            <wp:effectExtent l="0" t="0" r="2540" b="3175"/>
+            <wp:docPr id="896123941" name="Picture 1"/>
+            <wp:cNvGraphicFramePr>
+              <a:graphicFrameLocks xmlns:a="http://schemas.openxmlformats.org/drawingml/2006/main" noChangeAspect="1"/>
+            </wp:cNvGraphicFramePr>
+            <a:graphic xmlns:a="http://schemas.openxmlformats.org/drawingml/2006/main">
+              <a:graphicData uri="http://schemas.openxmlformats.org/drawingml/2006/picture">
+                <pic:pic xmlns:pic="http://schemas.openxmlformats.org/drawingml/2006/picture">
+                  <pic:nvPicPr>
+                    <pic:cNvPr id="896123941" name=""/>
+                    <pic:cNvPicPr/>
+                  </pic:nvPicPr>
+                  <pic:blipFill>
+                    <a:blip r:embed="rId25"/>
+                    <a:stretch>
+                      <a:fillRect/>
+                    </a:stretch>
+                  </pic:blipFill>
+                  <pic:spPr>
+                    <a:xfrm>
+                      <a:off x="0" y="0"/>
+                      <a:ext cx="5731510" cy="854075"/>
+                    </a:xfrm>
+                    <a:prstGeom prst="rect">
+                      <a:avLst/>
+                    </a:prstGeom>
+                  </pic:spPr>
+                </pic:pic>
+              </a:graphicData>
+            </a:graphic>
+          </wp:inline>
+        </w:drawing>
+      </w:r>
+    </w:p>
+    <w:p/>
+    <w:p>
+      <w:r>
+        <w:t>Jenkins pipeline will be triggered automatically</w:t>
+      </w:r>
+      <w:r>
+        <w:br/>
+      </w:r>
+      <w:r>
+        <w:br/>
+      </w:r>
+      <w:r>
+        <w:drawing>
+          <wp:inline distT="0" distB="0" distL="0" distR="0" wp14:anchorId="374957E5" wp14:editId="3DBCCBA6">
+            <wp:extent cx="5731510" cy="2476500"/>
+            <wp:effectExtent l="0" t="0" r="2540" b="0"/>
+            <wp:docPr id="1144913537" name="Picture 1"/>
+            <wp:cNvGraphicFramePr>
+              <a:graphicFrameLocks xmlns:a="http://schemas.openxmlformats.org/drawingml/2006/main" noChangeAspect="1"/>
+            </wp:cNvGraphicFramePr>
+            <a:graphic xmlns:a="http://schemas.openxmlformats.org/drawingml/2006/main">
+              <a:graphicData uri="http://schemas.openxmlformats.org/drawingml/2006/picture">
+                <pic:pic xmlns:pic="http://schemas.openxmlformats.org/drawingml/2006/picture">
+                  <pic:nvPicPr>
+                    <pic:cNvPr id="1144913537" name=""/>
+                    <pic:cNvPicPr/>
+                  </pic:nvPicPr>
+                  <pic:blipFill>
+                    <a:blip r:embed="rId26"/>
+                    <a:stretch>
+                      <a:fillRect/>
+                    </a:stretch>
+                  </pic:blipFill>
+                  <pic:spPr>
+                    <a:xfrm>
+                      <a:off x="0" y="0"/>
+                      <a:ext cx="5731510" cy="2476500"/>
+                    </a:xfrm>
+                    <a:prstGeom prst="rect">
+                      <a:avLst/>
+                    </a:prstGeom>
+                  </pic:spPr>
+                </pic:pic>
+              </a:graphicData>
+            </a:graphic>
+          </wp:inline>
+        </w:drawing>
       </w:r>
     </w:p>
     <w:p>
@@ -963,10 +1205,194 @@
       </w:pPr>
       <w:r>
         <w:lastRenderedPageBreak/>
-        <w:t>Update the deployment control file – blue-green-control.txt to value “blue” and commit the code in GitHub repo. The deployment pipeline will be triggered automatically.</w:t>
-      </w:r>
-    </w:p>
-    <w:p/>
+        <w:t>Once the pipeline is completed. Check the Cloud DNS A record if it points to IP address of blue load balancer service.</w:t>
+      </w:r>
+    </w:p>
+    <w:p>
+      <w:pPr>
+        <w:ind w:left="360"/>
+      </w:pPr>
+      <w:r>
+        <w:drawing>
+          <wp:inline distT="0" distB="0" distL="0" distR="0" wp14:anchorId="3C6CD365" wp14:editId="6102521A">
+            <wp:extent cx="5731510" cy="2286000"/>
+            <wp:effectExtent l="0" t="0" r="2540" b="0"/>
+            <wp:docPr id="1926147019" name="Picture 1"/>
+            <wp:cNvGraphicFramePr>
+              <a:graphicFrameLocks xmlns:a="http://schemas.openxmlformats.org/drawingml/2006/main" noChangeAspect="1"/>
+            </wp:cNvGraphicFramePr>
+            <a:graphic xmlns:a="http://schemas.openxmlformats.org/drawingml/2006/main">
+              <a:graphicData uri="http://schemas.openxmlformats.org/drawingml/2006/picture">
+                <pic:pic xmlns:pic="http://schemas.openxmlformats.org/drawingml/2006/picture">
+                  <pic:nvPicPr>
+                    <pic:cNvPr id="1926147019" name=""/>
+                    <pic:cNvPicPr/>
+                  </pic:nvPicPr>
+                  <pic:blipFill>
+                    <a:blip r:embed="rId27"/>
+                    <a:stretch>
+                      <a:fillRect/>
+                    </a:stretch>
+                  </pic:blipFill>
+                  <pic:spPr>
+                    <a:xfrm>
+                      <a:off x="0" y="0"/>
+                      <a:ext cx="5731510" cy="2286000"/>
+                    </a:xfrm>
+                    <a:prstGeom prst="rect">
+                      <a:avLst/>
+                    </a:prstGeom>
+                  </pic:spPr>
+                </pic:pic>
+              </a:graphicData>
+            </a:graphic>
+          </wp:inline>
+        </w:drawing>
+      </w:r>
+    </w:p>
+    <w:p>
+      <w:pPr>
+        <w:ind w:left="360"/>
+      </w:pPr>
+    </w:p>
+    <w:p>
+      <w:pPr>
+        <w:ind w:left="360"/>
+      </w:pPr>
+      <w:r>
+        <w:drawing>
+          <wp:inline distT="0" distB="0" distL="0" distR="0" wp14:anchorId="6775F194" wp14:editId="5919B507">
+            <wp:extent cx="5731510" cy="2028825"/>
+            <wp:effectExtent l="0" t="0" r="2540" b="9525"/>
+            <wp:docPr id="1444481456" name="Picture 1"/>
+            <wp:cNvGraphicFramePr>
+              <a:graphicFrameLocks xmlns:a="http://schemas.openxmlformats.org/drawingml/2006/main" noChangeAspect="1"/>
+            </wp:cNvGraphicFramePr>
+            <a:graphic xmlns:a="http://schemas.openxmlformats.org/drawingml/2006/main">
+              <a:graphicData uri="http://schemas.openxmlformats.org/drawingml/2006/picture">
+                <pic:pic xmlns:pic="http://schemas.openxmlformats.org/drawingml/2006/picture">
+                  <pic:nvPicPr>
+                    <pic:cNvPr id="1444481456" name=""/>
+                    <pic:cNvPicPr/>
+                  </pic:nvPicPr>
+                  <pic:blipFill>
+                    <a:blip r:embed="rId28"/>
+                    <a:stretch>
+                      <a:fillRect/>
+                    </a:stretch>
+                  </pic:blipFill>
+                  <pic:spPr>
+                    <a:xfrm>
+                      <a:off x="0" y="0"/>
+                      <a:ext cx="5731510" cy="2028825"/>
+                    </a:xfrm>
+                    <a:prstGeom prst="rect">
+                      <a:avLst/>
+                    </a:prstGeom>
+                  </pic:spPr>
+                </pic:pic>
+              </a:graphicData>
+            </a:graphic>
+          </wp:inline>
+        </w:drawing>
+      </w:r>
+    </w:p>
+    <w:p>
+      <w:pPr>
+        <w:ind w:left="360"/>
+      </w:pPr>
+    </w:p>
+    <w:p>
+      <w:pPr>
+        <w:pStyle w:val="ListParagraph"/>
+        <w:numPr>
+          <w:ilvl w:val="0"/>
+          <w:numId w:val="1"/>
+        </w:numPr>
+      </w:pPr>
+      <w:r>
+        <w:t xml:space="preserve">Open the application URL =&gt; </w:t>
+      </w:r>
+      <w:hyperlink r:id="rId29" w:history="1">
+        <w:r>
+          <w:rPr>
+            <w:rStyle w:val="Hyperlink"/>
+          </w:rPr>
+          <w:t>http://guptaji.tech</w:t>
+        </w:r>
+      </w:hyperlink>
+      <w:r>
+        <w:t xml:space="preserve"> to verify if the blue application is deployed successfully.</w:t>
+      </w:r>
+    </w:p>
+    <w:p>
+      <w:pPr>
+        <w:ind w:left="360"/>
+      </w:pPr>
+      <w:r>
+        <w:drawing>
+          <wp:inline distT="0" distB="0" distL="0" distR="0" wp14:anchorId="3E3E20C0" wp14:editId="1D383CF5">
+            <wp:extent cx="5731510" cy="2676525"/>
+            <wp:effectExtent l="0" t="0" r="2540" b="9525"/>
+            <wp:docPr id="1969533665" name="Picture 1"/>
+            <wp:cNvGraphicFramePr>
+              <a:graphicFrameLocks xmlns:a="http://schemas.openxmlformats.org/drawingml/2006/main" noChangeAspect="1"/>
+            </wp:cNvGraphicFramePr>
+            <a:graphic xmlns:a="http://schemas.openxmlformats.org/drawingml/2006/main">
+              <a:graphicData uri="http://schemas.openxmlformats.org/drawingml/2006/picture">
+                <pic:pic xmlns:pic="http://schemas.openxmlformats.org/drawingml/2006/picture">
+                  <pic:nvPicPr>
+                    <pic:cNvPr id="1969533665" name=""/>
+                    <pic:cNvPicPr/>
+                  </pic:nvPicPr>
+                  <pic:blipFill>
+                    <a:blip r:embed="rId30"/>
+                    <a:stretch>
+                      <a:fillRect/>
+                    </a:stretch>
+                  </pic:blipFill>
+                  <pic:spPr>
+                    <a:xfrm>
+                      <a:off x="0" y="0"/>
+                      <a:ext cx="5731510" cy="2676525"/>
+                    </a:xfrm>
+                    <a:prstGeom prst="rect">
+                      <a:avLst/>
+                    </a:prstGeom>
+                  </pic:spPr>
+                </pic:pic>
+              </a:graphicData>
+            </a:graphic>
+          </wp:inline>
+        </w:drawing>
+      </w:r>
+    </w:p>
+    <w:p>
+      <w:pPr>
+        <w:pStyle w:val="ListParagraph"/>
+        <w:numPr>
+          <w:ilvl w:val="0"/>
+          <w:numId w:val="1"/>
+        </w:numPr>
+      </w:pPr>
+      <w:r>
+        <w:lastRenderedPageBreak/>
+        <w:t xml:space="preserve">Repeat the deployment steps for green application and verify if it is deployed successfully in </w:t>
+      </w:r>
+      <w:hyperlink r:id="rId31" w:history="1">
+        <w:r>
+          <w:rPr>
+            <w:rStyle w:val="Hyperlink"/>
+          </w:rPr>
+          <w:t>http://guptaji.tech</w:t>
+        </w:r>
+      </w:hyperlink>
+    </w:p>
+    <w:p>
+      <w:pPr>
+        <w:ind w:left="360"/>
+      </w:pPr>
+    </w:p>
     <w:sectPr>
       <w:pgSz w:w="11906" w:h="16838"/>
       <w:pgMar w:top="1440" w:right="1440" w:bottom="1440" w:left="1440" w:header="708" w:footer="708" w:gutter="0"/>

</xml_diff>